<commit_message>
add mv to skript
</commit_message>
<xml_diff>
--- a/bioinfSkript.docx
+++ b/bioinfSkript.docx
@@ -770,12 +770,12 @@
           <wp:inline distB="0" distT="0" distL="0" distR="0">
             <wp:extent cx="4390390" cy="2736850"/>
             <wp:effectExtent b="0" l="0" r="0" t="0"/>
-            <wp:docPr id="2" name="image5.png"/>
+            <wp:docPr id="2" name="image3.png"/>
             <a:graphic>
               <a:graphicData uri="http://schemas.openxmlformats.org/drawingml/2006/picture">
                 <pic:pic>
                   <pic:nvPicPr>
-                    <pic:cNvPr id="0" name="image5.png"/>
+                    <pic:cNvPr id="0" name="image3.png"/>
                     <pic:cNvPicPr preferRelativeResize="0"/>
                   </pic:nvPicPr>
                   <pic:blipFill>
@@ -1009,6 +1009,27 @@
           <w:rtl w:val="0"/>
         </w:rPr>
         <w:t xml:space="preserve"> – copy a file </w:t>
+      </w:r>
+    </w:p>
+    <w:p>
+      <w:pPr>
+        <w:spacing w:line="360" w:lineRule="auto"/>
+        <w:ind w:left="1440" w:hanging="720"/>
+        <w:rPr/>
+      </w:pPr>
+      <w:r>
+        <w:rPr>
+          <w:b w:val="1"/>
+          <w:shd w:fill="cccccc" w:val="clear"/>
+          <w:rtl w:val="0"/>
+        </w:rPr>
+        <w:t xml:space="preserve">mv</w:t>
+      </w:r>
+      <w:r>
+        <w:rPr>
+          <w:rtl w:val="0"/>
+        </w:rPr>
+        <w:t xml:space="preserve"> – move or rename a file</w:t>
       </w:r>
     </w:p>
     <w:p>
@@ -2873,12 +2894,12 @@
           <wp:inline distB="0" distT="0" distL="0" distR="0">
             <wp:extent cx="4858385" cy="1735455"/>
             <wp:effectExtent b="0" l="0" r="0" t="0"/>
-            <wp:docPr id="4" name="image2.png"/>
+            <wp:docPr id="4" name="image1.png"/>
             <a:graphic>
               <a:graphicData uri="http://schemas.openxmlformats.org/drawingml/2006/picture">
                 <pic:pic>
                   <pic:nvPicPr>
-                    <pic:cNvPr id="0" name="image2.png"/>
+                    <pic:cNvPr id="0" name="image1.png"/>
                     <pic:cNvPicPr preferRelativeResize="0"/>
                   </pic:nvPicPr>
                   <pic:blipFill>
@@ -2952,12 +2973,12 @@
           <wp:inline distB="0" distT="0" distL="0" distR="0">
             <wp:extent cx="4914265" cy="2338705"/>
             <wp:effectExtent b="0" l="0" r="0" t="0"/>
-            <wp:docPr id="3" name="image4.png"/>
+            <wp:docPr id="3" name="image5.png"/>
             <a:graphic>
               <a:graphicData uri="http://schemas.openxmlformats.org/drawingml/2006/picture">
                 <pic:pic>
                   <pic:nvPicPr>
-                    <pic:cNvPr id="0" name="image4.png"/>
+                    <pic:cNvPr id="0" name="image5.png"/>
                     <pic:cNvPicPr preferRelativeResize="0"/>
                   </pic:nvPicPr>
                   <pic:blipFill>
@@ -3824,12 +3845,12 @@
           <wp:inline distB="0" distT="0" distL="0" distR="0">
             <wp:extent cx="4038600" cy="3773170"/>
             <wp:effectExtent b="0" l="0" r="0" t="0"/>
-            <wp:docPr id="6" name="image3.png"/>
+            <wp:docPr id="6" name="image2.png"/>
             <a:graphic>
               <a:graphicData uri="http://schemas.openxmlformats.org/drawingml/2006/picture">
                 <pic:pic>
                   <pic:nvPicPr>
-                    <pic:cNvPr id="0" name="image3.png"/>
+                    <pic:cNvPr id="0" name="image2.png"/>
                     <pic:cNvPicPr preferRelativeResize="0"/>
                   </pic:nvPicPr>
                   <pic:blipFill>
@@ -4010,12 +4031,12 @@
           <wp:inline distB="0" distT="0" distL="0" distR="0">
             <wp:extent cx="4214495" cy="3937000"/>
             <wp:effectExtent b="0" l="0" r="0" t="0"/>
-            <wp:docPr id="5" name="image1.png"/>
+            <wp:docPr id="5" name="image4.png"/>
             <a:graphic>
               <a:graphicData uri="http://schemas.openxmlformats.org/drawingml/2006/picture">
                 <pic:pic>
                   <pic:nvPicPr>
-                    <pic:cNvPr id="0" name="image1.png"/>
+                    <pic:cNvPr id="0" name="image4.png"/>
                     <pic:cNvPicPr preferRelativeResize="0"/>
                   </pic:nvPicPr>
                   <pic:blipFill>

</xml_diff>

<commit_message>
update skript with report writing section
</commit_message>
<xml_diff>
--- a/bioinfSkript.docx
+++ b/bioinfSkript.docx
@@ -360,7 +360,7 @@
         <w:rPr>
           <w:rtl w:val="0"/>
         </w:rPr>
-        <w:t xml:space="preserve">(1) Scientists typically minimize the non-essential parts of the programs that they write to implement their algorithms. This means that you will see very few Graphical User Interfaces (GUIs) used for bioinformatic pipelines, though some high-quality bioinformatic GUIs ones do exist. Instead, software for bioinformatics are usually called from text-based environments called </w:t>
+        <w:t xml:space="preserve">(1) Scientists typically minimize the non-essential parts of the programs that they write to implement their algorithms. This means that you will see very few Graphical User Interfaces (GUIs) used for bioinformatic pipelines, though some high-quality bioinformatic GUIs do exist. Instead, software for bioinformatics are usually called from text-based environments called </w:t>
       </w:r>
       <w:r>
         <w:rPr>
@@ -770,12 +770,12 @@
           <wp:inline distB="0" distT="0" distL="0" distR="0">
             <wp:extent cx="4390390" cy="2736850"/>
             <wp:effectExtent b="0" l="0" r="0" t="0"/>
-            <wp:docPr id="2" name="image3.png"/>
+            <wp:docPr id="2" name="image5.png"/>
             <a:graphic>
               <a:graphicData uri="http://schemas.openxmlformats.org/drawingml/2006/picture">
                 <pic:pic>
                   <pic:nvPicPr>
-                    <pic:cNvPr id="0" name="image3.png"/>
+                    <pic:cNvPr id="0" name="image5.png"/>
                     <pic:cNvPicPr preferRelativeResize="0"/>
                   </pic:nvPicPr>
                   <pic:blipFill>
@@ -2894,12 +2894,12 @@
           <wp:inline distB="0" distT="0" distL="0" distR="0">
             <wp:extent cx="4858385" cy="1735455"/>
             <wp:effectExtent b="0" l="0" r="0" t="0"/>
-            <wp:docPr id="4" name="image1.png"/>
+            <wp:docPr id="4" name="image4.png"/>
             <a:graphic>
               <a:graphicData uri="http://schemas.openxmlformats.org/drawingml/2006/picture">
                 <pic:pic>
                   <pic:nvPicPr>
-                    <pic:cNvPr id="0" name="image1.png"/>
+                    <pic:cNvPr id="0" name="image4.png"/>
                     <pic:cNvPicPr preferRelativeResize="0"/>
                   </pic:nvPicPr>
                   <pic:blipFill>
@@ -2973,12 +2973,12 @@
           <wp:inline distB="0" distT="0" distL="0" distR="0">
             <wp:extent cx="4914265" cy="2338705"/>
             <wp:effectExtent b="0" l="0" r="0" t="0"/>
-            <wp:docPr id="3" name="image5.png"/>
+            <wp:docPr id="3" name="image3.png"/>
             <a:graphic>
               <a:graphicData uri="http://schemas.openxmlformats.org/drawingml/2006/picture">
                 <pic:pic>
                   <pic:nvPicPr>
-                    <pic:cNvPr id="0" name="image5.png"/>
+                    <pic:cNvPr id="0" name="image3.png"/>
                     <pic:cNvPicPr preferRelativeResize="0"/>
                   </pic:nvPicPr>
                   <pic:blipFill>
@@ -3626,7 +3626,7 @@
     </w:p>
     <w:p>
       <w:pPr>
-        <w:pStyle w:val="Heading2"/>
+        <w:pStyle w:val="Heading1"/>
         <w:rPr/>
       </w:pPr>
       <w:bookmarkStart w:colFirst="0" w:colLast="0" w:name="_hz0ib69863kb" w:id="16"/>
@@ -3845,12 +3845,12 @@
           <wp:inline distB="0" distT="0" distL="0" distR="0">
             <wp:extent cx="4038600" cy="3773170"/>
             <wp:effectExtent b="0" l="0" r="0" t="0"/>
-            <wp:docPr id="6" name="image2.png"/>
+            <wp:docPr id="6" name="image1.png"/>
             <a:graphic>
               <a:graphicData uri="http://schemas.openxmlformats.org/drawingml/2006/picture">
                 <pic:pic>
                   <pic:nvPicPr>
-                    <pic:cNvPr id="0" name="image2.png"/>
+                    <pic:cNvPr id="0" name="image1.png"/>
                     <pic:cNvPicPr preferRelativeResize="0"/>
                   </pic:nvPicPr>
                   <pic:blipFill>
@@ -3902,10 +3902,10 @@
     </w:p>
     <w:p>
       <w:pPr>
-        <w:pStyle w:val="Heading2"/>
-        <w:rPr/>
-      </w:pPr>
-      <w:bookmarkStart w:colFirst="0" w:colLast="0" w:name="_1kph0l9xm37c" w:id="17"/>
+        <w:pStyle w:val="Heading1"/>
+        <w:rPr/>
+      </w:pPr>
+      <w:bookmarkStart w:colFirst="0" w:colLast="0" w:name="_wf8iwhoxiyz3" w:id="17"/>
       <w:bookmarkEnd w:id="17"/>
       <w:r>
         <w:rPr>
@@ -4031,12 +4031,12 @@
           <wp:inline distB="0" distT="0" distL="0" distR="0">
             <wp:extent cx="4214495" cy="3937000"/>
             <wp:effectExtent b="0" l="0" r="0" t="0"/>
-            <wp:docPr id="5" name="image4.png"/>
+            <wp:docPr id="5" name="image2.png"/>
             <a:graphic>
               <a:graphicData uri="http://schemas.openxmlformats.org/drawingml/2006/picture">
                 <pic:pic>
                   <pic:nvPicPr>
-                    <pic:cNvPr id="0" name="image4.png"/>
+                    <pic:cNvPr id="0" name="image2.png"/>
                     <pic:cNvPicPr preferRelativeResize="0"/>
                   </pic:nvPicPr>
                   <pic:blipFill>
@@ -4066,6 +4066,1108 @@
         </w:rPr>
       </w:r>
     </w:p>
+    <w:p>
+      <w:pPr>
+        <w:rPr/>
+      </w:pPr>
+      <w:r>
+        <w:rPr>
+          <w:rtl w:val="0"/>
+        </w:rPr>
+      </w:r>
+    </w:p>
+    <w:p>
+      <w:pPr>
+        <w:pStyle w:val="Heading1"/>
+        <w:rPr/>
+      </w:pPr>
+      <w:bookmarkStart w:colFirst="0" w:colLast="0" w:name="_hd84sug4w1o8" w:id="18"/>
+      <w:bookmarkEnd w:id="18"/>
+      <w:r>
+        <w:rPr>
+          <w:rtl w:val="0"/>
+        </w:rPr>
+        <w:t xml:space="preserve">Writing your report</w:t>
+      </w:r>
+    </w:p>
+    <w:p>
+      <w:pPr>
+        <w:rPr/>
+      </w:pPr>
+      <w:r>
+        <w:rPr>
+          <w:rtl w:val="0"/>
+        </w:rPr>
+        <w:t xml:space="preserve">Once you have run your Chu et al. 2018 reads through the metagenomic pipelines, it’s time to think about what you have done, and look for some interesting results. Your report will show me that you had a conceptual understanding of each of the steps that we performed. For your report on the bioinformatic/sequence analysis section of the practical, there is no specific page requirement, but you should address all of the following:</w:t>
+      </w:r>
+    </w:p>
+    <w:p>
+      <w:pPr>
+        <w:rPr/>
+      </w:pPr>
+      <w:r>
+        <w:rPr>
+          <w:rtl w:val="0"/>
+        </w:rPr>
+      </w:r>
+    </w:p>
+    <w:p>
+      <w:pPr>
+        <w:pStyle w:val="Heading2"/>
+        <w:rPr/>
+      </w:pPr>
+      <w:bookmarkStart w:colFirst="0" w:colLast="0" w:name="_pru6y05qxke7" w:id="19"/>
+      <w:bookmarkEnd w:id="19"/>
+      <w:r>
+        <w:rPr>
+          <w:rtl w:val="0"/>
+        </w:rPr>
+        <w:t xml:space="preserve">1. Metagenomes:</w:t>
+      </w:r>
+    </w:p>
+    <w:p>
+      <w:pPr>
+        <w:pStyle w:val="Heading3"/>
+        <w:rPr/>
+      </w:pPr>
+      <w:bookmarkStart w:colFirst="0" w:colLast="0" w:name="_nadsffqw2wh6" w:id="20"/>
+      <w:bookmarkEnd w:id="20"/>
+      <w:r>
+        <w:rPr>
+          <w:rtl w:val="0"/>
+        </w:rPr>
+        <w:t xml:space="preserve">1.1 Quality control of raw reads:</w:t>
+      </w:r>
+    </w:p>
+    <w:p>
+      <w:pPr>
+        <w:numPr>
+          <w:ilvl w:val="0"/>
+          <w:numId w:val="10"/>
+        </w:numPr>
+        <w:ind w:left="720" w:hanging="360"/>
+        <w:rPr>
+          <w:u w:val="none"/>
+        </w:rPr>
+      </w:pPr>
+      <w:r>
+        <w:rPr>
+          <w:rtl w:val="0"/>
+        </w:rPr>
+        <w:t xml:space="preserve">Which library (influent or effluent) did you examine?</w:t>
+      </w:r>
+    </w:p>
+    <w:p>
+      <w:pPr>
+        <w:numPr>
+          <w:ilvl w:val="0"/>
+          <w:numId w:val="10"/>
+        </w:numPr>
+        <w:ind w:left="720" w:hanging="360"/>
+        <w:rPr>
+          <w:u w:val="none"/>
+        </w:rPr>
+      </w:pPr>
+      <w:r>
+        <w:rPr>
+          <w:rtl w:val="0"/>
+        </w:rPr>
+        <w:t xml:space="preserve">How was the quality of the raw read library?</w:t>
+      </w:r>
+    </w:p>
+    <w:p>
+      <w:pPr>
+        <w:numPr>
+          <w:ilvl w:val="0"/>
+          <w:numId w:val="10"/>
+        </w:numPr>
+        <w:ind w:left="720" w:hanging="360"/>
+        <w:rPr>
+          <w:u w:val="none"/>
+        </w:rPr>
+      </w:pPr>
+      <w:r>
+        <w:rPr>
+          <w:rtl w:val="0"/>
+        </w:rPr>
+        <w:t xml:space="preserve">How long were your reads on average? </w:t>
+      </w:r>
+    </w:p>
+    <w:p>
+      <w:pPr>
+        <w:numPr>
+          <w:ilvl w:val="0"/>
+          <w:numId w:val="10"/>
+        </w:numPr>
+        <w:ind w:left="720" w:hanging="360"/>
+        <w:rPr>
+          <w:u w:val="none"/>
+        </w:rPr>
+      </w:pPr>
+      <w:r>
+        <w:rPr>
+          <w:rtl w:val="0"/>
+        </w:rPr>
+        <w:t xml:space="preserve">Were these single or paired-end reads?</w:t>
+      </w:r>
+    </w:p>
+    <w:p>
+      <w:pPr>
+        <w:numPr>
+          <w:ilvl w:val="0"/>
+          <w:numId w:val="10"/>
+        </w:numPr>
+        <w:ind w:left="720" w:hanging="360"/>
+        <w:rPr>
+          <w:u w:val="none"/>
+        </w:rPr>
+      </w:pPr>
+      <w:r>
+        <w:rPr>
+          <w:rtl w:val="0"/>
+        </w:rPr>
+        <w:t xml:space="preserve">Was trimming necessary? And/or enforcing a minimum read length?</w:t>
+      </w:r>
+    </w:p>
+    <w:p>
+      <w:pPr>
+        <w:numPr>
+          <w:ilvl w:val="0"/>
+          <w:numId w:val="10"/>
+        </w:numPr>
+        <w:ind w:left="720" w:hanging="360"/>
+        <w:rPr>
+          <w:u w:val="none"/>
+        </w:rPr>
+      </w:pPr>
+      <w:r>
+        <w:rPr>
+          <w:rtl w:val="0"/>
+        </w:rPr>
+        <w:t xml:space="preserve">Were 16s primers included in these reads? How do you know?</w:t>
+      </w:r>
+    </w:p>
+    <w:p>
+      <w:pPr>
+        <w:numPr>
+          <w:ilvl w:val="0"/>
+          <w:numId w:val="10"/>
+        </w:numPr>
+        <w:ind w:left="720" w:hanging="360"/>
+        <w:rPr>
+          <w:u w:val="none"/>
+        </w:rPr>
+      </w:pPr>
+      <w:r>
+        <w:rPr>
+          <w:rtl w:val="0"/>
+        </w:rPr>
+        <w:t xml:space="preserve">Do you think that the authors did a lot/little to their read libraries before releasing them to the public? Why/not?</w:t>
+      </w:r>
+    </w:p>
+    <w:p>
+      <w:pPr>
+        <w:numPr>
+          <w:ilvl w:val="0"/>
+          <w:numId w:val="10"/>
+        </w:numPr>
+        <w:ind w:left="720" w:hanging="360"/>
+        <w:rPr>
+          <w:u w:val="none"/>
+        </w:rPr>
+      </w:pPr>
+      <w:r>
+        <w:rPr>
+          <w:rtl w:val="0"/>
+        </w:rPr>
+        <w:t xml:space="preserve">Include figures that support your statements. </w:t>
+      </w:r>
+    </w:p>
+    <w:p>
+      <w:pPr>
+        <w:rPr/>
+      </w:pPr>
+      <w:r>
+        <w:rPr>
+          <w:rtl w:val="0"/>
+        </w:rPr>
+      </w:r>
+    </w:p>
+    <w:p>
+      <w:pPr>
+        <w:pStyle w:val="Heading3"/>
+        <w:rPr/>
+      </w:pPr>
+      <w:bookmarkStart w:colFirst="0" w:colLast="0" w:name="_jiltd8nnd7kq" w:id="21"/>
+      <w:bookmarkEnd w:id="21"/>
+      <w:r>
+        <w:rPr>
+          <w:rtl w:val="0"/>
+        </w:rPr>
+        <w:t xml:space="preserve">1.2 Metagenome assembly </w:t>
+      </w:r>
+    </w:p>
+    <w:p>
+      <w:pPr>
+        <w:numPr>
+          <w:ilvl w:val="0"/>
+          <w:numId w:val="8"/>
+        </w:numPr>
+        <w:ind w:left="720" w:hanging="360"/>
+        <w:rPr>
+          <w:u w:val="none"/>
+        </w:rPr>
+      </w:pPr>
+      <w:r>
+        <w:rPr>
+          <w:rtl w:val="0"/>
+        </w:rPr>
+        <w:t xml:space="preserve">Give a general picture of the quality of your assembly:</w:t>
+      </w:r>
+    </w:p>
+    <w:p>
+      <w:pPr>
+        <w:numPr>
+          <w:ilvl w:val="0"/>
+          <w:numId w:val="8"/>
+        </w:numPr>
+        <w:ind w:left="720" w:hanging="360"/>
+        <w:rPr>
+          <w:u w:val="none"/>
+        </w:rPr>
+      </w:pPr>
+      <w:r>
+        <w:rPr>
+          <w:rtl w:val="0"/>
+        </w:rPr>
+        <w:t xml:space="preserve">How many contigs?</w:t>
+      </w:r>
+    </w:p>
+    <w:p>
+      <w:pPr>
+        <w:numPr>
+          <w:ilvl w:val="0"/>
+          <w:numId w:val="8"/>
+        </w:numPr>
+        <w:ind w:left="720" w:hanging="360"/>
+        <w:rPr>
+          <w:u w:val="none"/>
+        </w:rPr>
+      </w:pPr>
+      <w:r>
+        <w:rPr>
+          <w:rtl w:val="0"/>
+        </w:rPr>
+        <w:t xml:space="preserve">N50?</w:t>
+      </w:r>
+    </w:p>
+    <w:p>
+      <w:pPr>
+        <w:numPr>
+          <w:ilvl w:val="0"/>
+          <w:numId w:val="8"/>
+        </w:numPr>
+        <w:ind w:left="720" w:hanging="360"/>
+        <w:rPr>
+          <w:u w:val="none"/>
+        </w:rPr>
+      </w:pPr>
+      <w:r>
+        <w:rPr>
+          <w:rtl w:val="0"/>
+        </w:rPr>
+        <w:t xml:space="preserve">16S matches to known organisms? </w:t>
+      </w:r>
+    </w:p>
+    <w:p>
+      <w:pPr>
+        <w:numPr>
+          <w:ilvl w:val="0"/>
+          <w:numId w:val="8"/>
+        </w:numPr>
+        <w:ind w:left="720" w:hanging="360"/>
+        <w:rPr>
+          <w:u w:val="none"/>
+        </w:rPr>
+      </w:pPr>
+      <w:r>
+        <w:rPr>
+          <w:rtl w:val="0"/>
+        </w:rPr>
+        <w:t xml:space="preserve">If so, how well did your metagenome match these reference genomes (genome fraction, and notes of missamblies?</w:t>
+      </w:r>
+    </w:p>
+    <w:p>
+      <w:pPr>
+        <w:numPr>
+          <w:ilvl w:val="0"/>
+          <w:numId w:val="8"/>
+        </w:numPr>
+        <w:ind w:left="720" w:hanging="360"/>
+        <w:rPr>
+          <w:u w:val="none"/>
+        </w:rPr>
+      </w:pPr>
+      <w:r>
+        <w:rPr>
+          <w:rtl w:val="0"/>
+        </w:rPr>
+        <w:t xml:space="preserve">Are you able to say anything about the general bacterial/archeal community composition of your sample? </w:t>
+      </w:r>
+    </w:p>
+    <w:p>
+      <w:pPr>
+        <w:rPr/>
+      </w:pPr>
+      <w:r>
+        <w:rPr>
+          <w:rtl w:val="0"/>
+        </w:rPr>
+      </w:r>
+    </w:p>
+    <w:p>
+      <w:pPr>
+        <w:pStyle w:val="Heading3"/>
+        <w:rPr/>
+      </w:pPr>
+      <w:bookmarkStart w:colFirst="0" w:colLast="0" w:name="_7a4pe6t5lu0x" w:id="22"/>
+      <w:bookmarkEnd w:id="22"/>
+      <w:r>
+        <w:rPr>
+          <w:rtl w:val="0"/>
+        </w:rPr>
+        <w:t xml:space="preserve">1.3 Binning and refinement of bins</w:t>
+      </w:r>
+    </w:p>
+    <w:p>
+      <w:pPr>
+        <w:numPr>
+          <w:ilvl w:val="0"/>
+          <w:numId w:val="2"/>
+        </w:numPr>
+        <w:ind w:left="720" w:hanging="360"/>
+        <w:rPr>
+          <w:u w:val="none"/>
+        </w:rPr>
+      </w:pPr>
+      <w:r>
+        <w:rPr>
+          <w:rtl w:val="0"/>
+        </w:rPr>
+        <w:t xml:space="preserve">How did your binning process go? What worked, what did not? </w:t>
+      </w:r>
+    </w:p>
+    <w:p>
+      <w:pPr>
+        <w:numPr>
+          <w:ilvl w:val="0"/>
+          <w:numId w:val="2"/>
+        </w:numPr>
+        <w:ind w:left="720" w:hanging="360"/>
+        <w:rPr>
+          <w:u w:val="none"/>
+        </w:rPr>
+      </w:pPr>
+      <w:r>
+        <w:rPr>
+          <w:rtl w:val="0"/>
+        </w:rPr>
+        <w:t xml:space="preserve">How many bins did you have before refinement, and how many after? If there is a a difference, tell me why that might be?</w:t>
+      </w:r>
+    </w:p>
+    <w:p>
+      <w:pPr>
+        <w:numPr>
+          <w:ilvl w:val="0"/>
+          <w:numId w:val="2"/>
+        </w:numPr>
+        <w:ind w:left="720" w:hanging="360"/>
+        <w:rPr>
+          <w:u w:val="none"/>
+        </w:rPr>
+      </w:pPr>
+      <w:r>
+        <w:rPr>
+          <w:rtl w:val="0"/>
+        </w:rPr>
+        <w:t xml:space="preserve">How is the quality of your refined bins? Use completeness and contamination metrics to explain your answer. </w:t>
+      </w:r>
+    </w:p>
+    <w:p>
+      <w:pPr>
+        <w:rPr/>
+      </w:pPr>
+      <w:r>
+        <w:rPr>
+          <w:rtl w:val="0"/>
+        </w:rPr>
+      </w:r>
+    </w:p>
+    <w:p>
+      <w:pPr>
+        <w:pStyle w:val="Heading3"/>
+        <w:rPr/>
+      </w:pPr>
+      <w:bookmarkStart w:colFirst="0" w:colLast="0" w:name="_yioz1qw7b7rx" w:id="23"/>
+      <w:bookmarkEnd w:id="23"/>
+      <w:r>
+        <w:rPr>
+          <w:rtl w:val="0"/>
+        </w:rPr>
+        <w:t xml:space="preserve">1.4 MAG taxonomic assignments</w:t>
+      </w:r>
+    </w:p>
+    <w:p>
+      <w:pPr>
+        <w:numPr>
+          <w:ilvl w:val="0"/>
+          <w:numId w:val="11"/>
+        </w:numPr>
+        <w:ind w:left="720" w:hanging="360"/>
+        <w:rPr>
+          <w:u w:val="none"/>
+        </w:rPr>
+      </w:pPr>
+      <w:r>
+        <w:rPr>
+          <w:rtl w:val="0"/>
+        </w:rPr>
+        <w:t xml:space="preserve">Are your candidate MAGs closely related to anything that has been sequenced before? Do you think it is the same genus/species/strain? Support your answer using Mash average distances. </w:t>
+      </w:r>
+    </w:p>
+    <w:p>
+      <w:pPr>
+        <w:numPr>
+          <w:ilvl w:val="0"/>
+          <w:numId w:val="11"/>
+        </w:numPr>
+        <w:ind w:left="720" w:hanging="360"/>
+        <w:rPr>
+          <w:u w:val="none"/>
+        </w:rPr>
+      </w:pPr>
+      <w:r>
+        <w:rPr>
+          <w:rtl w:val="0"/>
+        </w:rPr>
+        <w:t xml:space="preserve">If so, what is known about the ecology and metabolism of this organism?</w:t>
+      </w:r>
+    </w:p>
+    <w:p>
+      <w:pPr>
+        <w:numPr>
+          <w:ilvl w:val="0"/>
+          <w:numId w:val="11"/>
+        </w:numPr>
+        <w:ind w:left="720" w:hanging="360"/>
+        <w:rPr>
+          <w:u w:val="none"/>
+        </w:rPr>
+      </w:pPr>
+      <w:r>
+        <w:rPr>
+          <w:rtl w:val="0"/>
+        </w:rPr>
+        <w:t xml:space="preserve">And if so, does this match your previous 16S-based reference genomes predicted by your analysis of your metagenome (section 1.2 above)?</w:t>
+      </w:r>
+    </w:p>
+    <w:p>
+      <w:pPr>
+        <w:numPr>
+          <w:ilvl w:val="0"/>
+          <w:numId w:val="11"/>
+        </w:numPr>
+        <w:ind w:left="720" w:hanging="360"/>
+        <w:rPr>
+          <w:u w:val="none"/>
+        </w:rPr>
+      </w:pPr>
+      <w:r>
+        <w:rPr>
+          <w:rtl w:val="0"/>
+        </w:rPr>
+        <w:t xml:space="preserve">If not, what is the closest known MAG or reference genome? And do you think you have discovered an important new genome? You can address this more in your comments about the metabolic pathways of your organism, if you like.</w:t>
+      </w:r>
+    </w:p>
+    <w:p>
+      <w:pPr>
+        <w:rPr/>
+      </w:pPr>
+      <w:r>
+        <w:rPr>
+          <w:rtl w:val="0"/>
+        </w:rPr>
+      </w:r>
+    </w:p>
+    <w:p>
+      <w:pPr>
+        <w:rPr/>
+      </w:pPr>
+      <w:r>
+        <w:rPr>
+          <w:rtl w:val="0"/>
+        </w:rPr>
+        <w:t xml:space="preserve">1.5 Genes and Pathways </w:t>
+      </w:r>
+    </w:p>
+    <w:p>
+      <w:pPr>
+        <w:numPr>
+          <w:ilvl w:val="0"/>
+          <w:numId w:val="6"/>
+        </w:numPr>
+        <w:ind w:left="720" w:hanging="360"/>
+        <w:rPr>
+          <w:u w:val="none"/>
+        </w:rPr>
+      </w:pPr>
+      <w:r>
+        <w:rPr>
+          <w:rtl w:val="0"/>
+        </w:rPr>
+        <w:t xml:space="preserve">How many genes are predicted for your metagenome in its entirety, and how many for your MAG?</w:t>
+      </w:r>
+    </w:p>
+    <w:p>
+      <w:pPr>
+        <w:numPr>
+          <w:ilvl w:val="0"/>
+          <w:numId w:val="6"/>
+        </w:numPr>
+        <w:ind w:left="720" w:hanging="360"/>
+        <w:rPr>
+          <w:u w:val="none"/>
+        </w:rPr>
+      </w:pPr>
+      <w:r>
+        <w:rPr>
+          <w:rtl w:val="0"/>
+        </w:rPr>
+        <w:t xml:space="preserve">Do you find some (nearly) complete pathways, in either your metagenome or in your MAG?</w:t>
+      </w:r>
+    </w:p>
+    <w:p>
+      <w:pPr>
+        <w:numPr>
+          <w:ilvl w:val="0"/>
+          <w:numId w:val="6"/>
+        </w:numPr>
+        <w:ind w:left="720" w:hanging="360"/>
+        <w:rPr>
+          <w:u w:val="none"/>
+        </w:rPr>
+      </w:pPr>
+      <w:r>
+        <w:rPr>
+          <w:rtl w:val="0"/>
+        </w:rPr>
+        <w:t xml:space="preserve">Do you find any interesting genes that indicate unique ecological function, or are of human interest (pathogens, antibiotic resistance, mutalistic/complementary function like essential amino acid synthesis, etc, etc)?.</w:t>
+      </w:r>
+    </w:p>
+    <w:p>
+      <w:pPr>
+        <w:numPr>
+          <w:ilvl w:val="0"/>
+          <w:numId w:val="6"/>
+        </w:numPr>
+        <w:ind w:left="720" w:hanging="360"/>
+        <w:rPr>
+          <w:u w:val="none"/>
+        </w:rPr>
+      </w:pPr>
+      <w:r>
+        <w:rPr>
+          <w:rtl w:val="0"/>
+        </w:rPr>
+        <w:t xml:space="preserve">Does your MAG have any incomplete pathways, that are perhaps completed by other organisms (i.e. your metagenome)? What might this indicate?</w:t>
+      </w:r>
+    </w:p>
+    <w:p>
+      <w:pPr>
+        <w:numPr>
+          <w:ilvl w:val="0"/>
+          <w:numId w:val="6"/>
+        </w:numPr>
+        <w:ind w:left="720" w:hanging="360"/>
+        <w:rPr>
+          <w:u w:val="none"/>
+        </w:rPr>
+      </w:pPr>
+      <w:r>
+        <w:rPr>
+          <w:rtl w:val="0"/>
+        </w:rPr>
+        <w:t xml:space="preserve">Feel free to discuss any other interesting data points that popped up in your pathways analysis or in general in the metagenomics pipeline. </w:t>
+      </w:r>
+    </w:p>
+    <w:p>
+      <w:pPr>
+        <w:rPr/>
+      </w:pPr>
+      <w:r>
+        <w:rPr>
+          <w:rtl w:val="0"/>
+        </w:rPr>
+      </w:r>
+    </w:p>
+    <w:p>
+      <w:pPr>
+        <w:rPr/>
+      </w:pPr>
+      <w:r>
+        <w:rPr>
+          <w:rtl w:val="0"/>
+        </w:rPr>
+      </w:r>
+    </w:p>
+    <w:p>
+      <w:pPr>
+        <w:pStyle w:val="Heading2"/>
+        <w:rPr/>
+      </w:pPr>
+      <w:bookmarkStart w:colFirst="0" w:colLast="0" w:name="_m8zfpk8osmnw" w:id="24"/>
+      <w:bookmarkEnd w:id="24"/>
+      <w:r>
+        <w:rPr>
+          <w:rtl w:val="0"/>
+        </w:rPr>
+        <w:t xml:space="preserve">2. Metabarcoding</w:t>
+      </w:r>
+    </w:p>
+    <w:p>
+      <w:pPr>
+        <w:pStyle w:val="Heading3"/>
+        <w:rPr/>
+      </w:pPr>
+      <w:bookmarkStart w:colFirst="0" w:colLast="0" w:name="_c1apg3wno8de" w:id="25"/>
+      <w:bookmarkEnd w:id="25"/>
+      <w:r>
+        <w:rPr>
+          <w:rtl w:val="0"/>
+        </w:rPr>
+        <w:t xml:space="preserve">2.1 Quality control of raw sequences</w:t>
+      </w:r>
+    </w:p>
+    <w:p>
+      <w:pPr>
+        <w:numPr>
+          <w:ilvl w:val="0"/>
+          <w:numId w:val="9"/>
+        </w:numPr>
+        <w:ind w:left="720" w:hanging="360"/>
+        <w:rPr>
+          <w:u w:val="none"/>
+        </w:rPr>
+      </w:pPr>
+      <w:r>
+        <w:rPr>
+          <w:rtl w:val="0"/>
+        </w:rPr>
+        <w:t xml:space="preserve">Were these single or paired-end reads?</w:t>
+      </w:r>
+    </w:p>
+    <w:p>
+      <w:pPr>
+        <w:numPr>
+          <w:ilvl w:val="0"/>
+          <w:numId w:val="9"/>
+        </w:numPr>
+        <w:ind w:left="720" w:hanging="360"/>
+        <w:rPr>
+          <w:u w:val="none"/>
+        </w:rPr>
+      </w:pPr>
+      <w:r>
+        <w:rPr>
+          <w:rtl w:val="0"/>
+        </w:rPr>
+        <w:t xml:space="preserve">Was trimming necessary? And/or enforcing a minimum read length?</w:t>
+      </w:r>
+    </w:p>
+    <w:p>
+      <w:pPr>
+        <w:numPr>
+          <w:ilvl w:val="0"/>
+          <w:numId w:val="9"/>
+        </w:numPr>
+        <w:ind w:left="720" w:hanging="360"/>
+        <w:rPr>
+          <w:u w:val="none"/>
+        </w:rPr>
+      </w:pPr>
+      <w:r>
+        <w:rPr>
+          <w:rtl w:val="0"/>
+        </w:rPr>
+        <w:t xml:space="preserve">How does the read length compare to Chu et. al? If it is different, why would this be?</w:t>
+      </w:r>
+    </w:p>
+    <w:p>
+      <w:pPr>
+        <w:numPr>
+          <w:ilvl w:val="0"/>
+          <w:numId w:val="9"/>
+        </w:numPr>
+        <w:ind w:left="720" w:hanging="360"/>
+        <w:rPr>
+          <w:u w:val="none"/>
+        </w:rPr>
+      </w:pPr>
+      <w:r>
+        <w:rPr>
+          <w:rtl w:val="0"/>
+        </w:rPr>
+        <w:t xml:space="preserve">How was the general quality of these reads as compared to the Chu et al. (2018) dataset? If they are very different, speculate on why this might be.</w:t>
+      </w:r>
+    </w:p>
+    <w:p>
+      <w:pPr>
+        <w:pStyle w:val="Heading3"/>
+        <w:rPr/>
+      </w:pPr>
+      <w:bookmarkStart w:colFirst="0" w:colLast="0" w:name="_mw9kpgec2t9f" w:id="26"/>
+      <w:bookmarkEnd w:id="26"/>
+      <w:r>
+        <w:rPr>
+          <w:rtl w:val="0"/>
+        </w:rPr>
+        <w:t xml:space="preserve">2.2 Denoising</w:t>
+      </w:r>
+    </w:p>
+    <w:p>
+      <w:pPr>
+        <w:numPr>
+          <w:ilvl w:val="0"/>
+          <w:numId w:val="3"/>
+        </w:numPr>
+        <w:ind w:left="720" w:hanging="360"/>
+        <w:rPr>
+          <w:u w:val="none"/>
+        </w:rPr>
+      </w:pPr>
+      <w:r>
+        <w:rPr>
+          <w:rtl w:val="0"/>
+        </w:rPr>
+        <w:t xml:space="preserve">What were the results of applying a denoising algorithm to your data? More specifically:</w:t>
+      </w:r>
+    </w:p>
+    <w:p>
+      <w:pPr>
+        <w:numPr>
+          <w:ilvl w:val="0"/>
+          <w:numId w:val="3"/>
+        </w:numPr>
+        <w:ind w:left="720" w:hanging="360"/>
+        <w:rPr>
+          <w:u w:val="none"/>
+        </w:rPr>
+      </w:pPr>
+      <w:r>
+        <w:rPr>
+          <w:rtl w:val="0"/>
+        </w:rPr>
+        <w:t xml:space="preserve">Were many reads lost? If yes, why?</w:t>
+      </w:r>
+    </w:p>
+    <w:p>
+      <w:pPr>
+        <w:numPr>
+          <w:ilvl w:val="0"/>
+          <w:numId w:val="3"/>
+        </w:numPr>
+        <w:ind w:left="720" w:hanging="360"/>
+        <w:rPr>
+          <w:u w:val="none"/>
+        </w:rPr>
+      </w:pPr>
+      <w:r>
+        <w:rPr>
+          <w:rtl w:val="0"/>
+        </w:rPr>
+        <w:t xml:space="preserve">How many genetically different organisms are predicted in your total data set?</w:t>
+      </w:r>
+    </w:p>
+    <w:p>
+      <w:pPr>
+        <w:numPr>
+          <w:ilvl w:val="0"/>
+          <w:numId w:val="3"/>
+        </w:numPr>
+        <w:ind w:left="720" w:hanging="360"/>
+        <w:rPr>
+          <w:u w:val="none"/>
+        </w:rPr>
+      </w:pPr>
+      <w:r>
+        <w:rPr>
+          <w:rtl w:val="0"/>
+        </w:rPr>
+        <w:t xml:space="preserve">How deep is your sequencing, by sample, before normalizing (rarefying) your read depths? </w:t>
+      </w:r>
+    </w:p>
+    <w:p>
+      <w:pPr>
+        <w:numPr>
+          <w:ilvl w:val="0"/>
+          <w:numId w:val="3"/>
+        </w:numPr>
+        <w:ind w:left="720" w:hanging="360"/>
+        <w:rPr>
+          <w:u w:val="none"/>
+        </w:rPr>
+      </w:pPr>
+      <w:r>
+        <w:rPr>
+          <w:rtl w:val="0"/>
+        </w:rPr>
+        <w:t xml:space="preserve">Do you feel good about this depth, or do you think more is needed? Support your answer with figures. </w:t>
+      </w:r>
+    </w:p>
+    <w:p>
+      <w:pPr>
+        <w:rPr/>
+      </w:pPr>
+      <w:r>
+        <w:rPr>
+          <w:rtl w:val="0"/>
+        </w:rPr>
+      </w:r>
+    </w:p>
+    <w:p>
+      <w:pPr>
+        <w:pStyle w:val="Heading3"/>
+        <w:rPr/>
+      </w:pPr>
+      <w:bookmarkStart w:colFirst="0" w:colLast="0" w:name="_1edbhnmr2i3t" w:id="27"/>
+      <w:bookmarkEnd w:id="27"/>
+      <w:r>
+        <w:rPr>
+          <w:rtl w:val="0"/>
+        </w:rPr>
+        <w:t xml:space="preserve">2.3 Community analyses of metabarcoding data</w:t>
+      </w:r>
+    </w:p>
+    <w:p>
+      <w:pPr>
+        <w:numPr>
+          <w:ilvl w:val="0"/>
+          <w:numId w:val="5"/>
+        </w:numPr>
+        <w:ind w:left="720" w:hanging="360"/>
+        <w:rPr>
+          <w:u w:val="none"/>
+        </w:rPr>
+      </w:pPr>
+      <w:r>
+        <w:rPr>
+          <w:rtl w:val="0"/>
+        </w:rPr>
+        <w:t xml:space="preserve">After normalization (rarefying), can you compare alpha diversity among your samples? </w:t>
+      </w:r>
+    </w:p>
+    <w:p>
+      <w:pPr>
+        <w:numPr>
+          <w:ilvl w:val="0"/>
+          <w:numId w:val="5"/>
+        </w:numPr>
+        <w:ind w:left="720" w:hanging="360"/>
+        <w:rPr>
+          <w:u w:val="none"/>
+        </w:rPr>
+      </w:pPr>
+      <w:r>
+        <w:rPr>
+          <w:rtl w:val="0"/>
+        </w:rPr>
+        <w:t xml:space="preserve">Show me ordinations from (1) a simple taxon-based dissimilarity coefficient and (2) a phylogenetically-weighted dissimilarity coefficient.</w:t>
+      </w:r>
+    </w:p>
+    <w:p>
+      <w:pPr>
+        <w:numPr>
+          <w:ilvl w:val="0"/>
+          <w:numId w:val="5"/>
+        </w:numPr>
+        <w:ind w:left="720" w:hanging="360"/>
+        <w:rPr>
+          <w:u w:val="none"/>
+        </w:rPr>
+      </w:pPr>
+      <w:r>
+        <w:rPr>
+          <w:rtl w:val="0"/>
+        </w:rPr>
+        <w:t xml:space="preserve">Can you find any interesting groupings in these ordinations? </w:t>
+      </w:r>
+    </w:p>
+    <w:p>
+      <w:pPr>
+        <w:numPr>
+          <w:ilvl w:val="0"/>
+          <w:numId w:val="5"/>
+        </w:numPr>
+        <w:ind w:left="720" w:hanging="360"/>
+        <w:rPr>
+          <w:u w:val="none"/>
+        </w:rPr>
+      </w:pPr>
+      <w:r>
+        <w:rPr>
+          <w:rtl w:val="0"/>
+        </w:rPr>
+        <w:t xml:space="preserve">If so, what explains these groupings - an experimental treatment? Or maybe a co-variate/confounding variable of some kind?</w:t>
+      </w:r>
+    </w:p>
+    <w:p>
+      <w:pPr>
+        <w:numPr>
+          <w:ilvl w:val="0"/>
+          <w:numId w:val="5"/>
+        </w:numPr>
+        <w:ind w:left="720" w:hanging="360"/>
+        <w:rPr>
+          <w:u w:val="none"/>
+        </w:rPr>
+      </w:pPr>
+      <w:r>
+        <w:rPr>
+          <w:rtl w:val="0"/>
+        </w:rPr>
+        <w:t xml:space="preserve">What effect did changing the dissimilarity coefficient have on your two ordinations?</w:t>
+      </w:r>
+    </w:p>
+    <w:p>
+      <w:pPr>
+        <w:numPr>
+          <w:ilvl w:val="0"/>
+          <w:numId w:val="5"/>
+        </w:numPr>
+        <w:ind w:left="720" w:hanging="360"/>
+        <w:rPr>
+          <w:u w:val="none"/>
+        </w:rPr>
+      </w:pPr>
+      <w:r>
+        <w:rPr>
+          <w:rtl w:val="0"/>
+        </w:rPr>
+        <w:t xml:space="preserve">Extra credit - what is the algorithm used to make your ordination? Can you find this information? </w:t>
+      </w:r>
+    </w:p>
+    <w:p>
+      <w:pPr>
+        <w:rPr/>
+      </w:pPr>
+      <w:r>
+        <w:rPr>
+          <w:rtl w:val="0"/>
+        </w:rPr>
+      </w:r>
+    </w:p>
+    <w:p>
+      <w:pPr>
+        <w:numPr>
+          <w:ilvl w:val="0"/>
+          <w:numId w:val="4"/>
+        </w:numPr>
+        <w:ind w:left="720" w:hanging="360"/>
+        <w:rPr>
+          <w:u w:val="none"/>
+        </w:rPr>
+      </w:pPr>
+      <w:r>
+        <w:rPr>
+          <w:rtl w:val="0"/>
+        </w:rPr>
+        <w:t xml:space="preserve">Tell me why this kind of community-based analysis doesn’t pick up the signals that Professor Lüders found with his analysis of one-to-several enriched species? (= why was Dan too hard on this data?)</w:t>
+      </w:r>
+    </w:p>
+    <w:p>
+      <w:pPr>
+        <w:rPr/>
+      </w:pPr>
+      <w:r>
+        <w:rPr>
+          <w:rtl w:val="0"/>
+        </w:rPr>
+      </w:r>
+    </w:p>
+    <w:p>
+      <w:pPr>
+        <w:numPr>
+          <w:ilvl w:val="0"/>
+          <w:numId w:val="7"/>
+        </w:numPr>
+        <w:ind w:left="720" w:hanging="360"/>
+        <w:rPr>
+          <w:u w:val="none"/>
+        </w:rPr>
+      </w:pPr>
+      <w:r>
+        <w:rPr>
+          <w:rtl w:val="0"/>
+        </w:rPr>
+        <w:t xml:space="preserve">Generalize your answer to the previous question a bit: what is the general difference between community analysis like ordinations and species-specific analyses like Prof. Tillman’s approach? Think in terms of equations/linear models, like we talked about in our lecture on modeling (</w:t>
+      </w:r>
+      <w:hyperlink r:id="rId26">
+        <w:r>
+          <w:rPr>
+            <w:color w:val="1155cc"/>
+            <w:u w:val="single"/>
+            <w:rtl w:val="0"/>
+          </w:rPr>
+          <w:t xml:space="preserve">available here</w:t>
+        </w:r>
+      </w:hyperlink>
+      <w:r>
+        <w:rPr>
+          <w:rtl w:val="0"/>
+        </w:rPr>
+        <w:t xml:space="preserve">). When is one appropriate, and when is the other useful instead? </w:t>
+      </w:r>
+    </w:p>
+    <w:p>
+      <w:pPr>
+        <w:rPr/>
+      </w:pPr>
+      <w:r>
+        <w:rPr>
+          <w:rtl w:val="0"/>
+        </w:rPr>
+      </w:r>
+    </w:p>
+    <w:p>
+      <w:pPr>
+        <w:rPr/>
+      </w:pPr>
+      <w:r>
+        <w:rPr>
+          <w:rtl w:val="0"/>
+        </w:rPr>
+      </w:r>
+    </w:p>
+    <w:p>
+      <w:pPr>
+        <w:rPr/>
+      </w:pPr>
+      <w:r>
+        <w:rPr>
+          <w:rtl w:val="0"/>
+        </w:rPr>
+      </w:r>
+    </w:p>
+    <w:p>
+      <w:pPr>
+        <w:rPr/>
+      </w:pPr>
+      <w:r>
+        <w:rPr>
+          <w:rtl w:val="0"/>
+        </w:rPr>
+      </w:r>
+    </w:p>
     <w:sectPr>
       <w:pgSz w:h="16838" w:w="11906" w:orient="portrait"/>
       <w:pgMar w:bottom="1134" w:top="1134" w:left="1134" w:right="1134" w:header="0" w:footer="0"/>
@@ -4187,8 +5289,1138 @@
       </w:rPr>
     </w:lvl>
   </w:abstractNum>
+  <w:abstractNum w:abstractNumId="2">
+    <w:lvl w:ilvl="0">
+      <w:start w:val="1"/>
+      <w:numFmt w:val="bullet"/>
+      <w:lvlText w:val="●"/>
+      <w:lvlJc w:val="left"/>
+      <w:pPr>
+        <w:ind w:left="720" w:hanging="360"/>
+      </w:pPr>
+      <w:rPr>
+        <w:u w:val="none"/>
+      </w:rPr>
+    </w:lvl>
+    <w:lvl w:ilvl="1">
+      <w:start w:val="1"/>
+      <w:numFmt w:val="bullet"/>
+      <w:lvlText w:val="○"/>
+      <w:lvlJc w:val="left"/>
+      <w:pPr>
+        <w:ind w:left="1440" w:hanging="360"/>
+      </w:pPr>
+      <w:rPr>
+        <w:u w:val="none"/>
+      </w:rPr>
+    </w:lvl>
+    <w:lvl w:ilvl="2">
+      <w:start w:val="1"/>
+      <w:numFmt w:val="bullet"/>
+      <w:lvlText w:val="■"/>
+      <w:lvlJc w:val="left"/>
+      <w:pPr>
+        <w:ind w:left="2160" w:hanging="360"/>
+      </w:pPr>
+      <w:rPr>
+        <w:u w:val="none"/>
+      </w:rPr>
+    </w:lvl>
+    <w:lvl w:ilvl="3">
+      <w:start w:val="1"/>
+      <w:numFmt w:val="bullet"/>
+      <w:lvlText w:val="●"/>
+      <w:lvlJc w:val="left"/>
+      <w:pPr>
+        <w:ind w:left="2880" w:hanging="360"/>
+      </w:pPr>
+      <w:rPr>
+        <w:u w:val="none"/>
+      </w:rPr>
+    </w:lvl>
+    <w:lvl w:ilvl="4">
+      <w:start w:val="1"/>
+      <w:numFmt w:val="bullet"/>
+      <w:lvlText w:val="○"/>
+      <w:lvlJc w:val="left"/>
+      <w:pPr>
+        <w:ind w:left="3600" w:hanging="360"/>
+      </w:pPr>
+      <w:rPr>
+        <w:u w:val="none"/>
+      </w:rPr>
+    </w:lvl>
+    <w:lvl w:ilvl="5">
+      <w:start w:val="1"/>
+      <w:numFmt w:val="bullet"/>
+      <w:lvlText w:val="■"/>
+      <w:lvlJc w:val="left"/>
+      <w:pPr>
+        <w:ind w:left="4320" w:hanging="360"/>
+      </w:pPr>
+      <w:rPr>
+        <w:u w:val="none"/>
+      </w:rPr>
+    </w:lvl>
+    <w:lvl w:ilvl="6">
+      <w:start w:val="1"/>
+      <w:numFmt w:val="bullet"/>
+      <w:lvlText w:val="●"/>
+      <w:lvlJc w:val="left"/>
+      <w:pPr>
+        <w:ind w:left="5040" w:hanging="360"/>
+      </w:pPr>
+      <w:rPr>
+        <w:u w:val="none"/>
+      </w:rPr>
+    </w:lvl>
+    <w:lvl w:ilvl="7">
+      <w:start w:val="1"/>
+      <w:numFmt w:val="bullet"/>
+      <w:lvlText w:val="○"/>
+      <w:lvlJc w:val="left"/>
+      <w:pPr>
+        <w:ind w:left="5760" w:hanging="360"/>
+      </w:pPr>
+      <w:rPr>
+        <w:u w:val="none"/>
+      </w:rPr>
+    </w:lvl>
+    <w:lvl w:ilvl="8">
+      <w:start w:val="1"/>
+      <w:numFmt w:val="bullet"/>
+      <w:lvlText w:val="■"/>
+      <w:lvlJc w:val="left"/>
+      <w:pPr>
+        <w:ind w:left="6480" w:hanging="360"/>
+      </w:pPr>
+      <w:rPr>
+        <w:u w:val="none"/>
+      </w:rPr>
+    </w:lvl>
+  </w:abstractNum>
+  <w:abstractNum w:abstractNumId="3">
+    <w:lvl w:ilvl="0">
+      <w:start w:val="1"/>
+      <w:numFmt w:val="bullet"/>
+      <w:lvlText w:val="●"/>
+      <w:lvlJc w:val="left"/>
+      <w:pPr>
+        <w:ind w:left="720" w:hanging="360"/>
+      </w:pPr>
+      <w:rPr>
+        <w:u w:val="none"/>
+      </w:rPr>
+    </w:lvl>
+    <w:lvl w:ilvl="1">
+      <w:start w:val="1"/>
+      <w:numFmt w:val="bullet"/>
+      <w:lvlText w:val="○"/>
+      <w:lvlJc w:val="left"/>
+      <w:pPr>
+        <w:ind w:left="1440" w:hanging="360"/>
+      </w:pPr>
+      <w:rPr>
+        <w:u w:val="none"/>
+      </w:rPr>
+    </w:lvl>
+    <w:lvl w:ilvl="2">
+      <w:start w:val="1"/>
+      <w:numFmt w:val="bullet"/>
+      <w:lvlText w:val="■"/>
+      <w:lvlJc w:val="left"/>
+      <w:pPr>
+        <w:ind w:left="2160" w:hanging="360"/>
+      </w:pPr>
+      <w:rPr>
+        <w:u w:val="none"/>
+      </w:rPr>
+    </w:lvl>
+    <w:lvl w:ilvl="3">
+      <w:start w:val="1"/>
+      <w:numFmt w:val="bullet"/>
+      <w:lvlText w:val="●"/>
+      <w:lvlJc w:val="left"/>
+      <w:pPr>
+        <w:ind w:left="2880" w:hanging="360"/>
+      </w:pPr>
+      <w:rPr>
+        <w:u w:val="none"/>
+      </w:rPr>
+    </w:lvl>
+    <w:lvl w:ilvl="4">
+      <w:start w:val="1"/>
+      <w:numFmt w:val="bullet"/>
+      <w:lvlText w:val="○"/>
+      <w:lvlJc w:val="left"/>
+      <w:pPr>
+        <w:ind w:left="3600" w:hanging="360"/>
+      </w:pPr>
+      <w:rPr>
+        <w:u w:val="none"/>
+      </w:rPr>
+    </w:lvl>
+    <w:lvl w:ilvl="5">
+      <w:start w:val="1"/>
+      <w:numFmt w:val="bullet"/>
+      <w:lvlText w:val="■"/>
+      <w:lvlJc w:val="left"/>
+      <w:pPr>
+        <w:ind w:left="4320" w:hanging="360"/>
+      </w:pPr>
+      <w:rPr>
+        <w:u w:val="none"/>
+      </w:rPr>
+    </w:lvl>
+    <w:lvl w:ilvl="6">
+      <w:start w:val="1"/>
+      <w:numFmt w:val="bullet"/>
+      <w:lvlText w:val="●"/>
+      <w:lvlJc w:val="left"/>
+      <w:pPr>
+        <w:ind w:left="5040" w:hanging="360"/>
+      </w:pPr>
+      <w:rPr>
+        <w:u w:val="none"/>
+      </w:rPr>
+    </w:lvl>
+    <w:lvl w:ilvl="7">
+      <w:start w:val="1"/>
+      <w:numFmt w:val="bullet"/>
+      <w:lvlText w:val="○"/>
+      <w:lvlJc w:val="left"/>
+      <w:pPr>
+        <w:ind w:left="5760" w:hanging="360"/>
+      </w:pPr>
+      <w:rPr>
+        <w:u w:val="none"/>
+      </w:rPr>
+    </w:lvl>
+    <w:lvl w:ilvl="8">
+      <w:start w:val="1"/>
+      <w:numFmt w:val="bullet"/>
+      <w:lvlText w:val="■"/>
+      <w:lvlJc w:val="left"/>
+      <w:pPr>
+        <w:ind w:left="6480" w:hanging="360"/>
+      </w:pPr>
+      <w:rPr>
+        <w:u w:val="none"/>
+      </w:rPr>
+    </w:lvl>
+  </w:abstractNum>
+  <w:abstractNum w:abstractNumId="4">
+    <w:lvl w:ilvl="0">
+      <w:start w:val="1"/>
+      <w:numFmt w:val="bullet"/>
+      <w:lvlText w:val="●"/>
+      <w:lvlJc w:val="left"/>
+      <w:pPr>
+        <w:ind w:left="720" w:hanging="360"/>
+      </w:pPr>
+      <w:rPr>
+        <w:u w:val="none"/>
+      </w:rPr>
+    </w:lvl>
+    <w:lvl w:ilvl="1">
+      <w:start w:val="1"/>
+      <w:numFmt w:val="bullet"/>
+      <w:lvlText w:val="○"/>
+      <w:lvlJc w:val="left"/>
+      <w:pPr>
+        <w:ind w:left="1440" w:hanging="360"/>
+      </w:pPr>
+      <w:rPr>
+        <w:u w:val="none"/>
+      </w:rPr>
+    </w:lvl>
+    <w:lvl w:ilvl="2">
+      <w:start w:val="1"/>
+      <w:numFmt w:val="bullet"/>
+      <w:lvlText w:val="■"/>
+      <w:lvlJc w:val="left"/>
+      <w:pPr>
+        <w:ind w:left="2160" w:hanging="360"/>
+      </w:pPr>
+      <w:rPr>
+        <w:u w:val="none"/>
+      </w:rPr>
+    </w:lvl>
+    <w:lvl w:ilvl="3">
+      <w:start w:val="1"/>
+      <w:numFmt w:val="bullet"/>
+      <w:lvlText w:val="●"/>
+      <w:lvlJc w:val="left"/>
+      <w:pPr>
+        <w:ind w:left="2880" w:hanging="360"/>
+      </w:pPr>
+      <w:rPr>
+        <w:u w:val="none"/>
+      </w:rPr>
+    </w:lvl>
+    <w:lvl w:ilvl="4">
+      <w:start w:val="1"/>
+      <w:numFmt w:val="bullet"/>
+      <w:lvlText w:val="○"/>
+      <w:lvlJc w:val="left"/>
+      <w:pPr>
+        <w:ind w:left="3600" w:hanging="360"/>
+      </w:pPr>
+      <w:rPr>
+        <w:u w:val="none"/>
+      </w:rPr>
+    </w:lvl>
+    <w:lvl w:ilvl="5">
+      <w:start w:val="1"/>
+      <w:numFmt w:val="bullet"/>
+      <w:lvlText w:val="■"/>
+      <w:lvlJc w:val="left"/>
+      <w:pPr>
+        <w:ind w:left="4320" w:hanging="360"/>
+      </w:pPr>
+      <w:rPr>
+        <w:u w:val="none"/>
+      </w:rPr>
+    </w:lvl>
+    <w:lvl w:ilvl="6">
+      <w:start w:val="1"/>
+      <w:numFmt w:val="bullet"/>
+      <w:lvlText w:val="●"/>
+      <w:lvlJc w:val="left"/>
+      <w:pPr>
+        <w:ind w:left="5040" w:hanging="360"/>
+      </w:pPr>
+      <w:rPr>
+        <w:u w:val="none"/>
+      </w:rPr>
+    </w:lvl>
+    <w:lvl w:ilvl="7">
+      <w:start w:val="1"/>
+      <w:numFmt w:val="bullet"/>
+      <w:lvlText w:val="○"/>
+      <w:lvlJc w:val="left"/>
+      <w:pPr>
+        <w:ind w:left="5760" w:hanging="360"/>
+      </w:pPr>
+      <w:rPr>
+        <w:u w:val="none"/>
+      </w:rPr>
+    </w:lvl>
+    <w:lvl w:ilvl="8">
+      <w:start w:val="1"/>
+      <w:numFmt w:val="bullet"/>
+      <w:lvlText w:val="■"/>
+      <w:lvlJc w:val="left"/>
+      <w:pPr>
+        <w:ind w:left="6480" w:hanging="360"/>
+      </w:pPr>
+      <w:rPr>
+        <w:u w:val="none"/>
+      </w:rPr>
+    </w:lvl>
+  </w:abstractNum>
+  <w:abstractNum w:abstractNumId="5">
+    <w:lvl w:ilvl="0">
+      <w:start w:val="1"/>
+      <w:numFmt w:val="bullet"/>
+      <w:lvlText w:val="●"/>
+      <w:lvlJc w:val="left"/>
+      <w:pPr>
+        <w:ind w:left="720" w:hanging="360"/>
+      </w:pPr>
+      <w:rPr>
+        <w:u w:val="none"/>
+      </w:rPr>
+    </w:lvl>
+    <w:lvl w:ilvl="1">
+      <w:start w:val="1"/>
+      <w:numFmt w:val="bullet"/>
+      <w:lvlText w:val="○"/>
+      <w:lvlJc w:val="left"/>
+      <w:pPr>
+        <w:ind w:left="1440" w:hanging="360"/>
+      </w:pPr>
+      <w:rPr>
+        <w:u w:val="none"/>
+      </w:rPr>
+    </w:lvl>
+    <w:lvl w:ilvl="2">
+      <w:start w:val="1"/>
+      <w:numFmt w:val="bullet"/>
+      <w:lvlText w:val="■"/>
+      <w:lvlJc w:val="left"/>
+      <w:pPr>
+        <w:ind w:left="2160" w:hanging="360"/>
+      </w:pPr>
+      <w:rPr>
+        <w:u w:val="none"/>
+      </w:rPr>
+    </w:lvl>
+    <w:lvl w:ilvl="3">
+      <w:start w:val="1"/>
+      <w:numFmt w:val="bullet"/>
+      <w:lvlText w:val="●"/>
+      <w:lvlJc w:val="left"/>
+      <w:pPr>
+        <w:ind w:left="2880" w:hanging="360"/>
+      </w:pPr>
+      <w:rPr>
+        <w:u w:val="none"/>
+      </w:rPr>
+    </w:lvl>
+    <w:lvl w:ilvl="4">
+      <w:start w:val="1"/>
+      <w:numFmt w:val="bullet"/>
+      <w:lvlText w:val="○"/>
+      <w:lvlJc w:val="left"/>
+      <w:pPr>
+        <w:ind w:left="3600" w:hanging="360"/>
+      </w:pPr>
+      <w:rPr>
+        <w:u w:val="none"/>
+      </w:rPr>
+    </w:lvl>
+    <w:lvl w:ilvl="5">
+      <w:start w:val="1"/>
+      <w:numFmt w:val="bullet"/>
+      <w:lvlText w:val="■"/>
+      <w:lvlJc w:val="left"/>
+      <w:pPr>
+        <w:ind w:left="4320" w:hanging="360"/>
+      </w:pPr>
+      <w:rPr>
+        <w:u w:val="none"/>
+      </w:rPr>
+    </w:lvl>
+    <w:lvl w:ilvl="6">
+      <w:start w:val="1"/>
+      <w:numFmt w:val="bullet"/>
+      <w:lvlText w:val="●"/>
+      <w:lvlJc w:val="left"/>
+      <w:pPr>
+        <w:ind w:left="5040" w:hanging="360"/>
+      </w:pPr>
+      <w:rPr>
+        <w:u w:val="none"/>
+      </w:rPr>
+    </w:lvl>
+    <w:lvl w:ilvl="7">
+      <w:start w:val="1"/>
+      <w:numFmt w:val="bullet"/>
+      <w:lvlText w:val="○"/>
+      <w:lvlJc w:val="left"/>
+      <w:pPr>
+        <w:ind w:left="5760" w:hanging="360"/>
+      </w:pPr>
+      <w:rPr>
+        <w:u w:val="none"/>
+      </w:rPr>
+    </w:lvl>
+    <w:lvl w:ilvl="8">
+      <w:start w:val="1"/>
+      <w:numFmt w:val="bullet"/>
+      <w:lvlText w:val="■"/>
+      <w:lvlJc w:val="left"/>
+      <w:pPr>
+        <w:ind w:left="6480" w:hanging="360"/>
+      </w:pPr>
+      <w:rPr>
+        <w:u w:val="none"/>
+      </w:rPr>
+    </w:lvl>
+  </w:abstractNum>
+  <w:abstractNum w:abstractNumId="6">
+    <w:lvl w:ilvl="0">
+      <w:start w:val="1"/>
+      <w:numFmt w:val="bullet"/>
+      <w:lvlText w:val="●"/>
+      <w:lvlJc w:val="left"/>
+      <w:pPr>
+        <w:ind w:left="720" w:hanging="360"/>
+      </w:pPr>
+      <w:rPr>
+        <w:u w:val="none"/>
+      </w:rPr>
+    </w:lvl>
+    <w:lvl w:ilvl="1">
+      <w:start w:val="1"/>
+      <w:numFmt w:val="bullet"/>
+      <w:lvlText w:val="○"/>
+      <w:lvlJc w:val="left"/>
+      <w:pPr>
+        <w:ind w:left="1440" w:hanging="360"/>
+      </w:pPr>
+      <w:rPr>
+        <w:u w:val="none"/>
+      </w:rPr>
+    </w:lvl>
+    <w:lvl w:ilvl="2">
+      <w:start w:val="1"/>
+      <w:numFmt w:val="bullet"/>
+      <w:lvlText w:val="■"/>
+      <w:lvlJc w:val="left"/>
+      <w:pPr>
+        <w:ind w:left="2160" w:hanging="360"/>
+      </w:pPr>
+      <w:rPr>
+        <w:u w:val="none"/>
+      </w:rPr>
+    </w:lvl>
+    <w:lvl w:ilvl="3">
+      <w:start w:val="1"/>
+      <w:numFmt w:val="bullet"/>
+      <w:lvlText w:val="●"/>
+      <w:lvlJc w:val="left"/>
+      <w:pPr>
+        <w:ind w:left="2880" w:hanging="360"/>
+      </w:pPr>
+      <w:rPr>
+        <w:u w:val="none"/>
+      </w:rPr>
+    </w:lvl>
+    <w:lvl w:ilvl="4">
+      <w:start w:val="1"/>
+      <w:numFmt w:val="bullet"/>
+      <w:lvlText w:val="○"/>
+      <w:lvlJc w:val="left"/>
+      <w:pPr>
+        <w:ind w:left="3600" w:hanging="360"/>
+      </w:pPr>
+      <w:rPr>
+        <w:u w:val="none"/>
+      </w:rPr>
+    </w:lvl>
+    <w:lvl w:ilvl="5">
+      <w:start w:val="1"/>
+      <w:numFmt w:val="bullet"/>
+      <w:lvlText w:val="■"/>
+      <w:lvlJc w:val="left"/>
+      <w:pPr>
+        <w:ind w:left="4320" w:hanging="360"/>
+      </w:pPr>
+      <w:rPr>
+        <w:u w:val="none"/>
+      </w:rPr>
+    </w:lvl>
+    <w:lvl w:ilvl="6">
+      <w:start w:val="1"/>
+      <w:numFmt w:val="bullet"/>
+      <w:lvlText w:val="●"/>
+      <w:lvlJc w:val="left"/>
+      <w:pPr>
+        <w:ind w:left="5040" w:hanging="360"/>
+      </w:pPr>
+      <w:rPr>
+        <w:u w:val="none"/>
+      </w:rPr>
+    </w:lvl>
+    <w:lvl w:ilvl="7">
+      <w:start w:val="1"/>
+      <w:numFmt w:val="bullet"/>
+      <w:lvlText w:val="○"/>
+      <w:lvlJc w:val="left"/>
+      <w:pPr>
+        <w:ind w:left="5760" w:hanging="360"/>
+      </w:pPr>
+      <w:rPr>
+        <w:u w:val="none"/>
+      </w:rPr>
+    </w:lvl>
+    <w:lvl w:ilvl="8">
+      <w:start w:val="1"/>
+      <w:numFmt w:val="bullet"/>
+      <w:lvlText w:val="■"/>
+      <w:lvlJc w:val="left"/>
+      <w:pPr>
+        <w:ind w:left="6480" w:hanging="360"/>
+      </w:pPr>
+      <w:rPr>
+        <w:u w:val="none"/>
+      </w:rPr>
+    </w:lvl>
+  </w:abstractNum>
+  <w:abstractNum w:abstractNumId="7">
+    <w:lvl w:ilvl="0">
+      <w:start w:val="1"/>
+      <w:numFmt w:val="bullet"/>
+      <w:lvlText w:val="●"/>
+      <w:lvlJc w:val="left"/>
+      <w:pPr>
+        <w:ind w:left="720" w:hanging="360"/>
+      </w:pPr>
+      <w:rPr>
+        <w:u w:val="none"/>
+      </w:rPr>
+    </w:lvl>
+    <w:lvl w:ilvl="1">
+      <w:start w:val="1"/>
+      <w:numFmt w:val="bullet"/>
+      <w:lvlText w:val="○"/>
+      <w:lvlJc w:val="left"/>
+      <w:pPr>
+        <w:ind w:left="1440" w:hanging="360"/>
+      </w:pPr>
+      <w:rPr>
+        <w:u w:val="none"/>
+      </w:rPr>
+    </w:lvl>
+    <w:lvl w:ilvl="2">
+      <w:start w:val="1"/>
+      <w:numFmt w:val="bullet"/>
+      <w:lvlText w:val="■"/>
+      <w:lvlJc w:val="left"/>
+      <w:pPr>
+        <w:ind w:left="2160" w:hanging="360"/>
+      </w:pPr>
+      <w:rPr>
+        <w:u w:val="none"/>
+      </w:rPr>
+    </w:lvl>
+    <w:lvl w:ilvl="3">
+      <w:start w:val="1"/>
+      <w:numFmt w:val="bullet"/>
+      <w:lvlText w:val="●"/>
+      <w:lvlJc w:val="left"/>
+      <w:pPr>
+        <w:ind w:left="2880" w:hanging="360"/>
+      </w:pPr>
+      <w:rPr>
+        <w:u w:val="none"/>
+      </w:rPr>
+    </w:lvl>
+    <w:lvl w:ilvl="4">
+      <w:start w:val="1"/>
+      <w:numFmt w:val="bullet"/>
+      <w:lvlText w:val="○"/>
+      <w:lvlJc w:val="left"/>
+      <w:pPr>
+        <w:ind w:left="3600" w:hanging="360"/>
+      </w:pPr>
+      <w:rPr>
+        <w:u w:val="none"/>
+      </w:rPr>
+    </w:lvl>
+    <w:lvl w:ilvl="5">
+      <w:start w:val="1"/>
+      <w:numFmt w:val="bullet"/>
+      <w:lvlText w:val="■"/>
+      <w:lvlJc w:val="left"/>
+      <w:pPr>
+        <w:ind w:left="4320" w:hanging="360"/>
+      </w:pPr>
+      <w:rPr>
+        <w:u w:val="none"/>
+      </w:rPr>
+    </w:lvl>
+    <w:lvl w:ilvl="6">
+      <w:start w:val="1"/>
+      <w:numFmt w:val="bullet"/>
+      <w:lvlText w:val="●"/>
+      <w:lvlJc w:val="left"/>
+      <w:pPr>
+        <w:ind w:left="5040" w:hanging="360"/>
+      </w:pPr>
+      <w:rPr>
+        <w:u w:val="none"/>
+      </w:rPr>
+    </w:lvl>
+    <w:lvl w:ilvl="7">
+      <w:start w:val="1"/>
+      <w:numFmt w:val="bullet"/>
+      <w:lvlText w:val="○"/>
+      <w:lvlJc w:val="left"/>
+      <w:pPr>
+        <w:ind w:left="5760" w:hanging="360"/>
+      </w:pPr>
+      <w:rPr>
+        <w:u w:val="none"/>
+      </w:rPr>
+    </w:lvl>
+    <w:lvl w:ilvl="8">
+      <w:start w:val="1"/>
+      <w:numFmt w:val="bullet"/>
+      <w:lvlText w:val="■"/>
+      <w:lvlJc w:val="left"/>
+      <w:pPr>
+        <w:ind w:left="6480" w:hanging="360"/>
+      </w:pPr>
+      <w:rPr>
+        <w:u w:val="none"/>
+      </w:rPr>
+    </w:lvl>
+  </w:abstractNum>
+  <w:abstractNum w:abstractNumId="8">
+    <w:lvl w:ilvl="0">
+      <w:start w:val="1"/>
+      <w:numFmt w:val="bullet"/>
+      <w:lvlText w:val="●"/>
+      <w:lvlJc w:val="left"/>
+      <w:pPr>
+        <w:ind w:left="720" w:hanging="360"/>
+      </w:pPr>
+      <w:rPr>
+        <w:u w:val="none"/>
+      </w:rPr>
+    </w:lvl>
+    <w:lvl w:ilvl="1">
+      <w:start w:val="1"/>
+      <w:numFmt w:val="bullet"/>
+      <w:lvlText w:val="○"/>
+      <w:lvlJc w:val="left"/>
+      <w:pPr>
+        <w:ind w:left="1440" w:hanging="360"/>
+      </w:pPr>
+      <w:rPr>
+        <w:u w:val="none"/>
+      </w:rPr>
+    </w:lvl>
+    <w:lvl w:ilvl="2">
+      <w:start w:val="1"/>
+      <w:numFmt w:val="bullet"/>
+      <w:lvlText w:val="■"/>
+      <w:lvlJc w:val="left"/>
+      <w:pPr>
+        <w:ind w:left="2160" w:hanging="360"/>
+      </w:pPr>
+      <w:rPr>
+        <w:u w:val="none"/>
+      </w:rPr>
+    </w:lvl>
+    <w:lvl w:ilvl="3">
+      <w:start w:val="1"/>
+      <w:numFmt w:val="bullet"/>
+      <w:lvlText w:val="●"/>
+      <w:lvlJc w:val="left"/>
+      <w:pPr>
+        <w:ind w:left="2880" w:hanging="360"/>
+      </w:pPr>
+      <w:rPr>
+        <w:u w:val="none"/>
+      </w:rPr>
+    </w:lvl>
+    <w:lvl w:ilvl="4">
+      <w:start w:val="1"/>
+      <w:numFmt w:val="bullet"/>
+      <w:lvlText w:val="○"/>
+      <w:lvlJc w:val="left"/>
+      <w:pPr>
+        <w:ind w:left="3600" w:hanging="360"/>
+      </w:pPr>
+      <w:rPr>
+        <w:u w:val="none"/>
+      </w:rPr>
+    </w:lvl>
+    <w:lvl w:ilvl="5">
+      <w:start w:val="1"/>
+      <w:numFmt w:val="bullet"/>
+      <w:lvlText w:val="■"/>
+      <w:lvlJc w:val="left"/>
+      <w:pPr>
+        <w:ind w:left="4320" w:hanging="360"/>
+      </w:pPr>
+      <w:rPr>
+        <w:u w:val="none"/>
+      </w:rPr>
+    </w:lvl>
+    <w:lvl w:ilvl="6">
+      <w:start w:val="1"/>
+      <w:numFmt w:val="bullet"/>
+      <w:lvlText w:val="●"/>
+      <w:lvlJc w:val="left"/>
+      <w:pPr>
+        <w:ind w:left="5040" w:hanging="360"/>
+      </w:pPr>
+      <w:rPr>
+        <w:u w:val="none"/>
+      </w:rPr>
+    </w:lvl>
+    <w:lvl w:ilvl="7">
+      <w:start w:val="1"/>
+      <w:numFmt w:val="bullet"/>
+      <w:lvlText w:val="○"/>
+      <w:lvlJc w:val="left"/>
+      <w:pPr>
+        <w:ind w:left="5760" w:hanging="360"/>
+      </w:pPr>
+      <w:rPr>
+        <w:u w:val="none"/>
+      </w:rPr>
+    </w:lvl>
+    <w:lvl w:ilvl="8">
+      <w:start w:val="1"/>
+      <w:numFmt w:val="bullet"/>
+      <w:lvlText w:val="■"/>
+      <w:lvlJc w:val="left"/>
+      <w:pPr>
+        <w:ind w:left="6480" w:hanging="360"/>
+      </w:pPr>
+      <w:rPr>
+        <w:u w:val="none"/>
+      </w:rPr>
+    </w:lvl>
+  </w:abstractNum>
+  <w:abstractNum w:abstractNumId="9">
+    <w:lvl w:ilvl="0">
+      <w:start w:val="1"/>
+      <w:numFmt w:val="bullet"/>
+      <w:lvlText w:val="●"/>
+      <w:lvlJc w:val="left"/>
+      <w:pPr>
+        <w:ind w:left="720" w:hanging="360"/>
+      </w:pPr>
+      <w:rPr>
+        <w:u w:val="none"/>
+      </w:rPr>
+    </w:lvl>
+    <w:lvl w:ilvl="1">
+      <w:start w:val="1"/>
+      <w:numFmt w:val="bullet"/>
+      <w:lvlText w:val="○"/>
+      <w:lvlJc w:val="left"/>
+      <w:pPr>
+        <w:ind w:left="1440" w:hanging="360"/>
+      </w:pPr>
+      <w:rPr>
+        <w:u w:val="none"/>
+      </w:rPr>
+    </w:lvl>
+    <w:lvl w:ilvl="2">
+      <w:start w:val="1"/>
+      <w:numFmt w:val="bullet"/>
+      <w:lvlText w:val="■"/>
+      <w:lvlJc w:val="left"/>
+      <w:pPr>
+        <w:ind w:left="2160" w:hanging="360"/>
+      </w:pPr>
+      <w:rPr>
+        <w:u w:val="none"/>
+      </w:rPr>
+    </w:lvl>
+    <w:lvl w:ilvl="3">
+      <w:start w:val="1"/>
+      <w:numFmt w:val="bullet"/>
+      <w:lvlText w:val="●"/>
+      <w:lvlJc w:val="left"/>
+      <w:pPr>
+        <w:ind w:left="2880" w:hanging="360"/>
+      </w:pPr>
+      <w:rPr>
+        <w:u w:val="none"/>
+      </w:rPr>
+    </w:lvl>
+    <w:lvl w:ilvl="4">
+      <w:start w:val="1"/>
+      <w:numFmt w:val="bullet"/>
+      <w:lvlText w:val="○"/>
+      <w:lvlJc w:val="left"/>
+      <w:pPr>
+        <w:ind w:left="3600" w:hanging="360"/>
+      </w:pPr>
+      <w:rPr>
+        <w:u w:val="none"/>
+      </w:rPr>
+    </w:lvl>
+    <w:lvl w:ilvl="5">
+      <w:start w:val="1"/>
+      <w:numFmt w:val="bullet"/>
+      <w:lvlText w:val="■"/>
+      <w:lvlJc w:val="left"/>
+      <w:pPr>
+        <w:ind w:left="4320" w:hanging="360"/>
+      </w:pPr>
+      <w:rPr>
+        <w:u w:val="none"/>
+      </w:rPr>
+    </w:lvl>
+    <w:lvl w:ilvl="6">
+      <w:start w:val="1"/>
+      <w:numFmt w:val="bullet"/>
+      <w:lvlText w:val="●"/>
+      <w:lvlJc w:val="left"/>
+      <w:pPr>
+        <w:ind w:left="5040" w:hanging="360"/>
+      </w:pPr>
+      <w:rPr>
+        <w:u w:val="none"/>
+      </w:rPr>
+    </w:lvl>
+    <w:lvl w:ilvl="7">
+      <w:start w:val="1"/>
+      <w:numFmt w:val="bullet"/>
+      <w:lvlText w:val="○"/>
+      <w:lvlJc w:val="left"/>
+      <w:pPr>
+        <w:ind w:left="5760" w:hanging="360"/>
+      </w:pPr>
+      <w:rPr>
+        <w:u w:val="none"/>
+      </w:rPr>
+    </w:lvl>
+    <w:lvl w:ilvl="8">
+      <w:start w:val="1"/>
+      <w:numFmt w:val="bullet"/>
+      <w:lvlText w:val="■"/>
+      <w:lvlJc w:val="left"/>
+      <w:pPr>
+        <w:ind w:left="6480" w:hanging="360"/>
+      </w:pPr>
+      <w:rPr>
+        <w:u w:val="none"/>
+      </w:rPr>
+    </w:lvl>
+  </w:abstractNum>
+  <w:abstractNum w:abstractNumId="10">
+    <w:lvl w:ilvl="0">
+      <w:start w:val="1"/>
+      <w:numFmt w:val="bullet"/>
+      <w:lvlText w:val="●"/>
+      <w:lvlJc w:val="left"/>
+      <w:pPr>
+        <w:ind w:left="720" w:hanging="360"/>
+      </w:pPr>
+      <w:rPr>
+        <w:u w:val="none"/>
+      </w:rPr>
+    </w:lvl>
+    <w:lvl w:ilvl="1">
+      <w:start w:val="1"/>
+      <w:numFmt w:val="bullet"/>
+      <w:lvlText w:val="○"/>
+      <w:lvlJc w:val="left"/>
+      <w:pPr>
+        <w:ind w:left="1440" w:hanging="360"/>
+      </w:pPr>
+      <w:rPr>
+        <w:u w:val="none"/>
+      </w:rPr>
+    </w:lvl>
+    <w:lvl w:ilvl="2">
+      <w:start w:val="1"/>
+      <w:numFmt w:val="bullet"/>
+      <w:lvlText w:val="■"/>
+      <w:lvlJc w:val="left"/>
+      <w:pPr>
+        <w:ind w:left="2160" w:hanging="360"/>
+      </w:pPr>
+      <w:rPr>
+        <w:u w:val="none"/>
+      </w:rPr>
+    </w:lvl>
+    <w:lvl w:ilvl="3">
+      <w:start w:val="1"/>
+      <w:numFmt w:val="bullet"/>
+      <w:lvlText w:val="●"/>
+      <w:lvlJc w:val="left"/>
+      <w:pPr>
+        <w:ind w:left="2880" w:hanging="360"/>
+      </w:pPr>
+      <w:rPr>
+        <w:u w:val="none"/>
+      </w:rPr>
+    </w:lvl>
+    <w:lvl w:ilvl="4">
+      <w:start w:val="1"/>
+      <w:numFmt w:val="bullet"/>
+      <w:lvlText w:val="○"/>
+      <w:lvlJc w:val="left"/>
+      <w:pPr>
+        <w:ind w:left="3600" w:hanging="360"/>
+      </w:pPr>
+      <w:rPr>
+        <w:u w:val="none"/>
+      </w:rPr>
+    </w:lvl>
+    <w:lvl w:ilvl="5">
+      <w:start w:val="1"/>
+      <w:numFmt w:val="bullet"/>
+      <w:lvlText w:val="■"/>
+      <w:lvlJc w:val="left"/>
+      <w:pPr>
+        <w:ind w:left="4320" w:hanging="360"/>
+      </w:pPr>
+      <w:rPr>
+        <w:u w:val="none"/>
+      </w:rPr>
+    </w:lvl>
+    <w:lvl w:ilvl="6">
+      <w:start w:val="1"/>
+      <w:numFmt w:val="bullet"/>
+      <w:lvlText w:val="●"/>
+      <w:lvlJc w:val="left"/>
+      <w:pPr>
+        <w:ind w:left="5040" w:hanging="360"/>
+      </w:pPr>
+      <w:rPr>
+        <w:u w:val="none"/>
+      </w:rPr>
+    </w:lvl>
+    <w:lvl w:ilvl="7">
+      <w:start w:val="1"/>
+      <w:numFmt w:val="bullet"/>
+      <w:lvlText w:val="○"/>
+      <w:lvlJc w:val="left"/>
+      <w:pPr>
+        <w:ind w:left="5760" w:hanging="360"/>
+      </w:pPr>
+      <w:rPr>
+        <w:u w:val="none"/>
+      </w:rPr>
+    </w:lvl>
+    <w:lvl w:ilvl="8">
+      <w:start w:val="1"/>
+      <w:numFmt w:val="bullet"/>
+      <w:lvlText w:val="■"/>
+      <w:lvlJc w:val="left"/>
+      <w:pPr>
+        <w:ind w:left="6480" w:hanging="360"/>
+      </w:pPr>
+      <w:rPr>
+        <w:u w:val="none"/>
+      </w:rPr>
+    </w:lvl>
+  </w:abstractNum>
+  <w:abstractNum w:abstractNumId="11">
+    <w:lvl w:ilvl="0">
+      <w:start w:val="1"/>
+      <w:numFmt w:val="bullet"/>
+      <w:lvlText w:val="●"/>
+      <w:lvlJc w:val="left"/>
+      <w:pPr>
+        <w:ind w:left="720" w:hanging="360"/>
+      </w:pPr>
+      <w:rPr>
+        <w:u w:val="none"/>
+      </w:rPr>
+    </w:lvl>
+    <w:lvl w:ilvl="1">
+      <w:start w:val="1"/>
+      <w:numFmt w:val="bullet"/>
+      <w:lvlText w:val="○"/>
+      <w:lvlJc w:val="left"/>
+      <w:pPr>
+        <w:ind w:left="1440" w:hanging="360"/>
+      </w:pPr>
+      <w:rPr>
+        <w:u w:val="none"/>
+      </w:rPr>
+    </w:lvl>
+    <w:lvl w:ilvl="2">
+      <w:start w:val="1"/>
+      <w:numFmt w:val="bullet"/>
+      <w:lvlText w:val="■"/>
+      <w:lvlJc w:val="left"/>
+      <w:pPr>
+        <w:ind w:left="2160" w:hanging="360"/>
+      </w:pPr>
+      <w:rPr>
+        <w:u w:val="none"/>
+      </w:rPr>
+    </w:lvl>
+    <w:lvl w:ilvl="3">
+      <w:start w:val="1"/>
+      <w:numFmt w:val="bullet"/>
+      <w:lvlText w:val="●"/>
+      <w:lvlJc w:val="left"/>
+      <w:pPr>
+        <w:ind w:left="2880" w:hanging="360"/>
+      </w:pPr>
+      <w:rPr>
+        <w:u w:val="none"/>
+      </w:rPr>
+    </w:lvl>
+    <w:lvl w:ilvl="4">
+      <w:start w:val="1"/>
+      <w:numFmt w:val="bullet"/>
+      <w:lvlText w:val="○"/>
+      <w:lvlJc w:val="left"/>
+      <w:pPr>
+        <w:ind w:left="3600" w:hanging="360"/>
+      </w:pPr>
+      <w:rPr>
+        <w:u w:val="none"/>
+      </w:rPr>
+    </w:lvl>
+    <w:lvl w:ilvl="5">
+      <w:start w:val="1"/>
+      <w:numFmt w:val="bullet"/>
+      <w:lvlText w:val="■"/>
+      <w:lvlJc w:val="left"/>
+      <w:pPr>
+        <w:ind w:left="4320" w:hanging="360"/>
+      </w:pPr>
+      <w:rPr>
+        <w:u w:val="none"/>
+      </w:rPr>
+    </w:lvl>
+    <w:lvl w:ilvl="6">
+      <w:start w:val="1"/>
+      <w:numFmt w:val="bullet"/>
+      <w:lvlText w:val="●"/>
+      <w:lvlJc w:val="left"/>
+      <w:pPr>
+        <w:ind w:left="5040" w:hanging="360"/>
+      </w:pPr>
+      <w:rPr>
+        <w:u w:val="none"/>
+      </w:rPr>
+    </w:lvl>
+    <w:lvl w:ilvl="7">
+      <w:start w:val="1"/>
+      <w:numFmt w:val="bullet"/>
+      <w:lvlText w:val="○"/>
+      <w:lvlJc w:val="left"/>
+      <w:pPr>
+        <w:ind w:left="5760" w:hanging="360"/>
+      </w:pPr>
+      <w:rPr>
+        <w:u w:val="none"/>
+      </w:rPr>
+    </w:lvl>
+    <w:lvl w:ilvl="8">
+      <w:start w:val="1"/>
+      <w:numFmt w:val="bullet"/>
+      <w:lvlText w:val="■"/>
+      <w:lvlJc w:val="left"/>
+      <w:pPr>
+        <w:ind w:left="6480" w:hanging="360"/>
+      </w:pPr>
+      <w:rPr>
+        <w:u w:val="none"/>
+      </w:rPr>
+    </w:lvl>
+  </w:abstractNum>
   <w:num w:numId="1">
     <w:abstractNumId w:val="1"/>
+  </w:num>
+  <w:num w:numId="2">
+    <w:abstractNumId w:val="2"/>
+  </w:num>
+  <w:num w:numId="3">
+    <w:abstractNumId w:val="3"/>
+  </w:num>
+  <w:num w:numId="4">
+    <w:abstractNumId w:val="4"/>
+  </w:num>
+  <w:num w:numId="5">
+    <w:abstractNumId w:val="5"/>
+  </w:num>
+  <w:num w:numId="6">
+    <w:abstractNumId w:val="6"/>
+  </w:num>
+  <w:num w:numId="7">
+    <w:abstractNumId w:val="7"/>
+  </w:num>
+  <w:num w:numId="8">
+    <w:abstractNumId w:val="8"/>
+  </w:num>
+  <w:num w:numId="9">
+    <w:abstractNumId w:val="9"/>
+  </w:num>
+  <w:num w:numId="10">
+    <w:abstractNumId w:val="10"/>
+  </w:num>
+  <w:num w:numId="11">
+    <w:abstractNumId w:val="11"/>
   </w:num>
 </w:numbering>
 </file>

</xml_diff>